<commit_message>
New blank lesson plan
</commit_message>
<xml_diff>
--- a/WeeklyForumMessages.docx
+++ b/WeeklyForumMessages.docx
@@ -23,12 +23,7 @@
     <w:p/>
     <w:p>
       <w:r>
-        <w:t>If you are in the online section, or if you are in the on-campus section and can't make it to class, you can participate in the class session via live video stream. I will also post video recordings of the lectures for viewing later. BTW, if you c</w:t>
-      </w:r>
-      <w:bookmarkStart w:id="0" w:name="_GoBack"/>
-      <w:bookmarkEnd w:id="0"/>
-      <w:r>
-        <w:t>an, it's always best to come join us in the classroom. This is because I will provide time in class to work on lab assignments and will provide help and answer questions. Even if you are in the online section, you are welcome to come to the classroom when you can.</w:t>
+        <w:t>If you are in the online section, or if you are in the on-campus section and can't make it to class, you can participate in the class session via live video stream. I will also post video recordings of the lectures for viewing later. BTW, if you can, it's always best to come join us in the classroom. This is because I will provide time in class to work on lab assignments and will provide help and answer questions. Even if you are in the online section, you are welcome to come to the classroom when you can.</w:t>
       </w:r>
     </w:p>
     <w:p/>
@@ -70,13 +65,7 @@
         <w:rPr>
           <w:b/>
         </w:rPr>
-        <w:t xml:space="preserve">Week </w:t>
-      </w:r>
-      <w:r>
-        <w:rPr>
-          <w:b/>
-        </w:rPr>
-        <w:t>2</w:t>
+        <w:t>Week 2</w:t>
       </w:r>
     </w:p>
     <w:p>
@@ -221,13 +210,7 @@
         <w:rPr>
           <w:b/>
         </w:rPr>
-        <w:t xml:space="preserve">Week </w:t>
-      </w:r>
-      <w:r>
-        <w:rPr>
-          <w:b/>
-        </w:rPr>
-        <w:t>3</w:t>
+        <w:t>Week 3</w:t>
       </w:r>
     </w:p>
     <w:p>
@@ -267,13 +250,7 @@
         <w:rPr>
           <w:b/>
         </w:rPr>
-        <w:t xml:space="preserve">Week </w:t>
-      </w:r>
-      <w:r>
-        <w:rPr>
-          <w:b/>
-        </w:rPr>
-        <w:t>4</w:t>
+        <w:t>Week 4</w:t>
       </w:r>
     </w:p>
     <w:p>
@@ -417,13 +394,7 @@
         <w:rPr>
           <w:b/>
         </w:rPr>
-        <w:t xml:space="preserve">Week </w:t>
-      </w:r>
-      <w:r>
-        <w:rPr>
-          <w:b/>
-        </w:rPr>
-        <w:t>5</w:t>
+        <w:t>Week 5</w:t>
       </w:r>
     </w:p>
     <w:p>
@@ -439,7 +410,13 @@
         </w:r>
       </w:hyperlink>
       <w:r>
-        <w:t>, which is Thursday.  This is also a good time to read the </w:t>
+        <w:t xml:space="preserve">, which is Thursday.  This is a good time to </w:t>
+      </w:r>
+      <w:r>
+        <w:t xml:space="preserve">catch your breath, do some review, </w:t>
+      </w:r>
+      <w:r>
+        <w:t>read the </w:t>
       </w:r>
       <w:hyperlink r:id="rId9" w:tooltip="Term Project Description" w:history="1">
         <w:r>
@@ -452,64 +429,79 @@
       <w:r>
         <w:t> and get a start on your project.</w:t>
       </w:r>
-    </w:p>
-    <w:p/>
-    <w:p>
-      <w:r>
-        <w:t>There are practice quizzes, which are not graded, but will help you prepare for the midterm. The practice quizzes close at midnight on Wednesday--just before the midterm opens.</w:t>
-      </w:r>
-    </w:p>
-    <w:p/>
-    <w:p>
-      <w:r>
-        <w:t>The midterm will be open on Moodle all day on Thursday. It is open book, but of course you must give your own answers without getting help from someone else.</w:t>
-      </w:r>
-    </w:p>
-    <w:p/>
-    <w:p>
-      <w:r>
-        <w:t>If you are an online student or if you missed class today, be sure to watch the video recording, </w:t>
-      </w:r>
-      <w:hyperlink r:id="rId10" w:tooltip="Recording: Tuesday - W18" w:history="1">
+      <w:r>
+        <w:t xml:space="preserve"> </w:t>
+      </w:r>
+      <w:r>
+        <w:t>If needed, you can also finish any lab assignments that you haven't submitted yet. This is the last week I'll accept late submissions for labs 1 through 4.</w:t>
+      </w:r>
+    </w:p>
+    <w:p>
+      <w:bookmarkStart w:id="0" w:name="_GoBack"/>
+      <w:bookmarkEnd w:id="0"/>
+    </w:p>
+    <w:p>
+      <w:r>
+        <w:t>There are three ungraded practice quizzes that you can take as many times as you like to help you review. The practice quizzes will close on Wednesday at midnight.</w:t>
+      </w:r>
+    </w:p>
+    <w:p/>
+    <w:p>
+      <w:r>
+        <w:t>The actual </w:t>
+      </w:r>
+      <w:hyperlink r:id="rId10" w:tooltip="Midterm Quiz" w:history="1">
         <w:r>
           <w:rPr>
             <w:rStyle w:val="Hyperlink"/>
           </w:rPr>
-          <w:t>Recording: Tuesday - W18</w:t>
+          <w:t>midterm quiz</w:t>
         </w:r>
       </w:hyperlink>
       <w:r>
-        <w:t>, for more important details.</w:t>
-      </w:r>
-    </w:p>
-    <w:p/>
-    <w:p>
-      <w:r>
-        <w:t>I wish you all the best of success on the midterm!</w:t>
-      </w:r>
-    </w:p>
-    <w:p/>
-    <w:p/>
-    <w:p/>
-    <w:p/>
-    <w:p>
-      <w:pPr>
-        <w:rPr>
-          <w:b/>
-        </w:rPr>
-      </w:pPr>
-      <w:r>
-        <w:rPr>
-          <w:b/>
-        </w:rPr>
-        <w:lastRenderedPageBreak/>
-        <w:t>Week</w:t>
-      </w:r>
-      <w:r>
-        <w:rPr>
-          <w:b/>
-        </w:rPr>
-        <w:t xml:space="preserve"> 6</w:t>
+        <w:t> will open on Thursday morning and will be open all day. There are 20 questions and you will have one hour to complete the quiz. You can take tit any time Thursday as long as you start before 11:00pm. You can take it in the classroom at class time if you like, or anywhere else that suits you.</w:t>
+      </w:r>
+    </w:p>
+    <w:p/>
+    <w:p>
+      <w:r>
+        <w:t>In class tomorrow, I will show you how to upload websites to a web server so that they can be viewed over the internet--</w:t>
+      </w:r>
+      <w:proofErr w:type="spellStart"/>
+      <w:r>
+        <w:t>whoohoo</w:t>
+      </w:r>
+      <w:proofErr w:type="spellEnd"/>
+      <w:r>
+        <w:t>! I'll also give you time to work on your </w:t>
+      </w:r>
+      <w:hyperlink r:id="rId11" w:tooltip="Term Project" w:history="1">
+        <w:r>
+          <w:rPr>
+            <w:rStyle w:val="Hyperlink"/>
+          </w:rPr>
+          <w:t>term project</w:t>
+        </w:r>
+      </w:hyperlink>
+      <w:r>
+        <w:t> or late lab assignments.</w:t>
+      </w:r>
+    </w:p>
+    <w:p/>
+    <w:p/>
+    <w:p/>
+    <w:p/>
+    <w:p>
+      <w:pPr>
+        <w:rPr>
+          <w:b/>
+        </w:rPr>
+      </w:pPr>
+      <w:r>
+        <w:rPr>
+          <w:b/>
+        </w:rPr>
+        <w:t>Week 6</w:t>
       </w:r>
     </w:p>
     <w:p>
@@ -566,13 +558,7 @@
         <w:rPr>
           <w:b/>
         </w:rPr>
-        <w:t xml:space="preserve">Week </w:t>
-      </w:r>
-      <w:r>
-        <w:rPr>
-          <w:b/>
-        </w:rPr>
-        <w:t>7</w:t>
+        <w:t>Week 7</w:t>
       </w:r>
     </w:p>
     <w:p>
@@ -583,15 +569,7 @@
     <w:p/>
     <w:p>
       <w:r>
-        <w:t xml:space="preserve">As usual you will have a quiz and lab assignment which are both due by Sunday night. For the lab assignment, you will again be uploading your web pages to Moodle as well as to </w:t>
-      </w:r>
-      <w:proofErr w:type="spellStart"/>
-      <w:r>
-        <w:t>citstudent</w:t>
-      </w:r>
-      <w:proofErr w:type="spellEnd"/>
-      <w:r>
-        <w:t>. I highly encourage you to get started reading the tutorial and ding the lab assignment now!</w:t>
+        <w:t>As usual you will have a quiz and lab assignment which are both due by Sunday night. For the lab assignment, you will again be uploading your web pages to Moodle as well as to citstudent. I highly encourage you to get started reading the tutorial and ding the lab assignment now!</w:t>
       </w:r>
     </w:p>
     <w:p/>
@@ -599,7 +577,7 @@
       <w:r>
         <w:t>Hopefully you have all started your term projects. If you need to look at the </w:t>
       </w:r>
-      <w:hyperlink r:id="rId11" w:history="1">
+      <w:hyperlink r:id="rId12" w:history="1">
         <w:r>
           <w:rPr>
             <w:rStyle w:val="Hyperlink"/>
@@ -770,13 +748,7 @@
         <w:rPr>
           <w:b/>
         </w:rPr>
-        <w:t xml:space="preserve">Week </w:t>
-      </w:r>
-      <w:r>
-        <w:rPr>
-          <w:b/>
-        </w:rPr>
-        <w:t>8</w:t>
+        <w:t>Week 8</w:t>
       </w:r>
       <w:r>
         <w:rPr>
@@ -795,7 +767,7 @@
       <w:r>
         <w:t xml:space="preserve"> term on </w:t>
       </w:r>
-      <w:hyperlink r:id="rId12" w:tgtFrame="_blank" w:history="1">
+      <w:hyperlink r:id="rId13" w:tgtFrame="_blank" w:history="1">
         <w:r>
           <w:rPr>
             <w:rStyle w:val="Hyperlink"/>
@@ -814,7 +786,7 @@
           <w:numId w:val="4"/>
         </w:numPr>
       </w:pPr>
-      <w:hyperlink r:id="rId13" w:tgtFrame="_blank" w:history="1">
+      <w:hyperlink r:id="rId14" w:tgtFrame="_blank" w:history="1">
         <w:r>
           <w:rPr>
             <w:rStyle w:val="Hyperlink"/>
@@ -840,9 +812,10 @@
     </w:p>
     <w:p>
       <w:r>
+        <w:lastRenderedPageBreak/>
         <w:t>If you are pursuing a </w:t>
       </w:r>
-      <w:hyperlink r:id="rId14" w:tgtFrame="_blank" w:history="1">
+      <w:hyperlink r:id="rId15" w:tgtFrame="_blank" w:history="1">
         <w:r>
           <w:rPr>
             <w:rStyle w:val="Hyperlink"/>
@@ -866,13 +839,12 @@
           <w:b/>
           <w:bCs/>
         </w:rPr>
-        <w:lastRenderedPageBreak/>
         <w:t>CIS100 Computing Careers Exploration</w:t>
       </w:r>
       <w:r>
         <w:t>, CRN </w:t>
       </w:r>
-      <w:hyperlink r:id="rId15" w:tgtFrame="new" w:history="1">
+      <w:hyperlink r:id="rId16" w:tgtFrame="new" w:history="1">
         <w:r>
           <w:rPr>
             <w:rStyle w:val="Hyperlink"/>
@@ -883,7 +855,7 @@
       <w:r>
         <w:t> or </w:t>
       </w:r>
-      <w:hyperlink r:id="rId16" w:tgtFrame="new" w:history="1">
+      <w:hyperlink r:id="rId17" w:tgtFrame="new" w:history="1">
         <w:r>
           <w:rPr>
             <w:rStyle w:val="Hyperlink"/>
@@ -902,7 +874,7 @@
           <w:numId w:val="5"/>
         </w:numPr>
       </w:pPr>
-      <w:hyperlink r:id="rId17" w:tgtFrame="_blank" w:history="1">
+      <w:hyperlink r:id="rId18" w:tgtFrame="_blank" w:history="1">
         <w:r>
           <w:rPr>
             <w:rStyle w:val="Hyperlink"/>
@@ -931,7 +903,7 @@
           <w:numId w:val="5"/>
         </w:numPr>
       </w:pPr>
-      <w:hyperlink r:id="rId18" w:tgtFrame="_blank" w:history="1">
+      <w:hyperlink r:id="rId19" w:tgtFrame="_blank" w:history="1">
         <w:r>
           <w:rPr>
             <w:rStyle w:val="Hyperlink"/>
@@ -1020,7 +992,7 @@
     <w:p/>
     <w:p/>
     <w:sectPr>
-      <w:headerReference w:type="default" r:id="rId19"/>
+      <w:headerReference w:type="default" r:id="rId20"/>
       <w:pgSz w:w="12240" w:h="15840"/>
       <w:pgMar w:top="1440" w:right="1440" w:bottom="1440" w:left="1440" w:header="720" w:footer="720" w:gutter="0"/>
       <w:cols w:space="720"/>

</xml_diff>

<commit_message>
Fixed merge problem, new week 9 message
</commit_message>
<xml_diff>
--- a/WeeklyForumMessages.docx
+++ b/WeeklyForumMessages.docx
@@ -720,6 +720,47 @@
           <w:b/>
         </w:rPr>
         <w:t>Week 8 – Welcome</w:t>
+      </w:r>
+    </w:p>
+    <w:p>
+      <w:r>
+        <w:t xml:space="preserve">This week, we are covering HTML forms. You will learn how to add a form to your web page so that users can enter information that will be processed </w:t>
+      </w:r>
+      <w:r>
+        <w:t>either by JavaScript</w:t>
+      </w:r>
+      <w:r>
+        <w:t xml:space="preserve"> in your </w:t>
+      </w:r>
+      <w:r>
+        <w:t xml:space="preserve">web </w:t>
+      </w:r>
+      <w:r>
+        <w:t>page</w:t>
+      </w:r>
+      <w:r>
+        <w:t xml:space="preserve"> (you’ll learn how to do this in CS133JS)</w:t>
+      </w:r>
+      <w:r>
+        <w:t xml:space="preserve"> or </w:t>
+      </w:r>
+      <w:r>
+        <w:t xml:space="preserve">by code running </w:t>
+      </w:r>
+      <w:r>
+        <w:t>on a server</w:t>
+      </w:r>
+      <w:r>
+        <w:t xml:space="preserve"> (you’ll learn to do this in CS295N)</w:t>
+      </w:r>
+      <w:r>
+        <w:t xml:space="preserve">. </w:t>
+      </w:r>
+    </w:p>
+    <w:p/>
+    <w:p>
+      <w:r>
+        <w:t>I'll look forward to seeing you all in class or online!</w:t>
       </w:r>
     </w:p>
     <w:p>
@@ -810,6 +851,7 @@
     </w:p>
     <w:p>
       <w:r>
+        <w:lastRenderedPageBreak/>
         <w:t>If you are pursuing a </w:t>
       </w:r>
       <w:hyperlink r:id="rId15" w:tgtFrame="_blank" w:history="1">
@@ -938,7 +980,40 @@
       </w:r>
     </w:p>
     <w:p/>
-    <w:p/>
+    <w:p>
+      <w:bookmarkStart w:id="0" w:name="_GoBack"/>
+      <w:r>
+        <w:rPr>
+          <w:rFonts w:ascii="Segoe UI" w:hAnsi="Segoe UI" w:cs="Segoe UI"/>
+          <w:color w:val="171A1C"/>
+          <w:sz w:val="26"/>
+          <w:szCs w:val="26"/>
+          <w:shd w:val="clear" w:color="auto" w:fill="FFFFFF"/>
+        </w:rPr>
+        <w:t xml:space="preserve">Hello and welcome to week 9! </w:t>
+      </w:r>
+      <w:r>
+        <w:rPr>
+          <w:rFonts w:ascii="Segoe UI" w:hAnsi="Segoe UI" w:cs="Segoe UI"/>
+          <w:color w:val="171A1C"/>
+          <w:sz w:val="26"/>
+          <w:szCs w:val="26"/>
+          <w:shd w:val="clear" w:color="auto" w:fill="FFFFFF"/>
+        </w:rPr>
+        <w:t>This week you will learn to add audio and video to your web pages</w:t>
+      </w:r>
+      <w:r>
+        <w:rPr>
+          <w:rFonts w:ascii="Segoe UI" w:hAnsi="Segoe UI" w:cs="Segoe UI"/>
+          <w:color w:val="171A1C"/>
+          <w:sz w:val="26"/>
+          <w:szCs w:val="26"/>
+          <w:shd w:val="clear" w:color="auto" w:fill="FFFFFF"/>
+        </w:rPr>
+        <w:t>. This will be your last lab assignment. Next week there will be no new material so you can have time to work on your term projects—which, hopefully, you have already half finished.</w:t>
+      </w:r>
+    </w:p>
+    <w:bookmarkEnd w:id="0"/>
     <w:p/>
     <w:p/>
     <w:p>
@@ -1025,39 +1100,7 @@
         <w:rPr>
           <w:rFonts w:ascii="Lucida Grande" w:hAnsi="Lucida Grande" w:cs="Lucida Grande"/>
         </w:rPr>
-        <w:t>I</w:t>
-      </w:r>
-      <w:r>
-        <w:rPr>
-          <w:rFonts w:ascii="Lucida Grande" w:hAnsi="Lucida Grande" w:cs="Lucida Grande"/>
-        </w:rPr>
-        <w:t>t would have been good if you had contacted me earlier in the week</w:t>
-      </w:r>
-      <w:r>
-        <w:rPr>
-          <w:rFonts w:ascii="Lucida Grande" w:hAnsi="Lucida Grande" w:cs="Lucida Grande"/>
-        </w:rPr>
-        <w:t xml:space="preserve"> about not being able to take the midterm</w:t>
-      </w:r>
-      <w:r>
-        <w:rPr>
-          <w:rFonts w:ascii="Lucida Grande" w:hAnsi="Lucida Grande" w:cs="Lucida Grande"/>
-        </w:rPr>
-        <w:t xml:space="preserve">. Then we could have scheduled a time for you to take </w:t>
-      </w:r>
-      <w:r>
-        <w:rPr>
-          <w:rFonts w:ascii="Lucida Grande" w:hAnsi="Lucida Grande" w:cs="Lucida Grande"/>
-        </w:rPr>
-        <w:t>it</w:t>
-      </w:r>
-      <w:bookmarkStart w:id="0" w:name="_GoBack"/>
-      <w:bookmarkEnd w:id="0"/>
-      <w:r>
-        <w:rPr>
-          <w:rFonts w:ascii="Lucida Grande" w:hAnsi="Lucida Grande" w:cs="Lucida Grande"/>
-        </w:rPr>
-        <w:t xml:space="preserve"> using a computer on campus. I don't say that as criticism, but just as advice for the future :-)</w:t>
+        <w:t>It would have been good if you had contacted me earlier in the week about not being able to take the midterm. Then we could have scheduled a time for you to take it using a computer on campus. I don't say that as criticism, but just as advice for the future :-)</w:t>
       </w:r>
       <w:r>
         <w:t xml:space="preserve"> </w:t>
@@ -1073,7 +1116,14 @@
         <w:rPr>
           <w:rFonts w:ascii="Lucida Grande" w:hAnsi="Lucida Grande" w:cs="Lucida Grande"/>
         </w:rPr>
-        <w:t>In light of this, I think it would be helpful for you to get some coaching in time management and planning skills. I'd like you to make an appointment with an Early Outreach Specialist who will be able to help you plan for success in this class and your other classes. After you have made an appointment and met with someone from Early Outreach, we can arrange a time for you to take the midterm. Here's the contact information: call (541) 463-5659, or email earlyoutreach_brc@lanecc.edu, or stop by their office in building 19 room #453F.</w:t>
+        <w:t xml:space="preserve">In light of this, I think it would be helpful for you to get some coaching in time management and planning skills. I'd like you to make an appointment with an Early Outreach Specialist who will be able to help you plan for success in this class and your other classes. After you have made an appointment and met with someone from Early Outreach, we can arrange a time for you to take the midterm. Here's the contact information: call (541) 463-5659, or </w:t>
+      </w:r>
+      <w:r>
+        <w:rPr>
+          <w:rFonts w:ascii="Lucida Grande" w:hAnsi="Lucida Grande" w:cs="Lucida Grande"/>
+        </w:rPr>
+        <w:lastRenderedPageBreak/>
+        <w:t>email earlyoutreach_brc@lanecc.edu, or stop by their office in building 19 room #453F.</w:t>
       </w:r>
       <w:r>
         <w:t xml:space="preserve"> </w:t>
@@ -2022,6 +2072,155 @@
     </w:lvl>
   </w:abstractNum>
   <w:abstractNum w:abstractNumId="6" w15:restartNumberingAfterBreak="0">
+    <w:nsid w:val="5BFD4C2D"/>
+    <w:multiLevelType w:val="multilevel"/>
+    <w:tmpl w:val="3A3EEB00"/>
+    <w:lvl w:ilvl="0">
+      <w:start w:val="1"/>
+      <w:numFmt w:val="bullet"/>
+      <w:lvlText w:val=""/>
+      <w:lvlJc w:val="left"/>
+      <w:pPr>
+        <w:tabs>
+          <w:tab w:val="num" w:pos="720"/>
+        </w:tabs>
+        <w:ind w:left="720" w:hanging="360"/>
+      </w:pPr>
+      <w:rPr>
+        <w:rFonts w:ascii="Symbol" w:hAnsi="Symbol" w:hint="default"/>
+        <w:sz w:val="20"/>
+      </w:rPr>
+    </w:lvl>
+    <w:lvl w:ilvl="1" w:tentative="1">
+      <w:start w:val="1"/>
+      <w:numFmt w:val="bullet"/>
+      <w:lvlText w:val="o"/>
+      <w:lvlJc w:val="left"/>
+      <w:pPr>
+        <w:tabs>
+          <w:tab w:val="num" w:pos="1440"/>
+        </w:tabs>
+        <w:ind w:left="1440" w:hanging="360"/>
+      </w:pPr>
+      <w:rPr>
+        <w:rFonts w:ascii="Courier New" w:hAnsi="Courier New" w:hint="default"/>
+        <w:sz w:val="20"/>
+      </w:rPr>
+    </w:lvl>
+    <w:lvl w:ilvl="2" w:tentative="1">
+      <w:start w:val="1"/>
+      <w:numFmt w:val="bullet"/>
+      <w:lvlText w:val=""/>
+      <w:lvlJc w:val="left"/>
+      <w:pPr>
+        <w:tabs>
+          <w:tab w:val="num" w:pos="2160"/>
+        </w:tabs>
+        <w:ind w:left="2160" w:hanging="360"/>
+      </w:pPr>
+      <w:rPr>
+        <w:rFonts w:ascii="Wingdings" w:hAnsi="Wingdings" w:hint="default"/>
+        <w:sz w:val="20"/>
+      </w:rPr>
+    </w:lvl>
+    <w:lvl w:ilvl="3" w:tentative="1">
+      <w:start w:val="1"/>
+      <w:numFmt w:val="bullet"/>
+      <w:lvlText w:val=""/>
+      <w:lvlJc w:val="left"/>
+      <w:pPr>
+        <w:tabs>
+          <w:tab w:val="num" w:pos="2880"/>
+        </w:tabs>
+        <w:ind w:left="2880" w:hanging="360"/>
+      </w:pPr>
+      <w:rPr>
+        <w:rFonts w:ascii="Wingdings" w:hAnsi="Wingdings" w:hint="default"/>
+        <w:sz w:val="20"/>
+      </w:rPr>
+    </w:lvl>
+    <w:lvl w:ilvl="4" w:tentative="1">
+      <w:start w:val="1"/>
+      <w:numFmt w:val="bullet"/>
+      <w:lvlText w:val=""/>
+      <w:lvlJc w:val="left"/>
+      <w:pPr>
+        <w:tabs>
+          <w:tab w:val="num" w:pos="3600"/>
+        </w:tabs>
+        <w:ind w:left="3600" w:hanging="360"/>
+      </w:pPr>
+      <w:rPr>
+        <w:rFonts w:ascii="Wingdings" w:hAnsi="Wingdings" w:hint="default"/>
+        <w:sz w:val="20"/>
+      </w:rPr>
+    </w:lvl>
+    <w:lvl w:ilvl="5" w:tentative="1">
+      <w:start w:val="1"/>
+      <w:numFmt w:val="bullet"/>
+      <w:lvlText w:val=""/>
+      <w:lvlJc w:val="left"/>
+      <w:pPr>
+        <w:tabs>
+          <w:tab w:val="num" w:pos="4320"/>
+        </w:tabs>
+        <w:ind w:left="4320" w:hanging="360"/>
+      </w:pPr>
+      <w:rPr>
+        <w:rFonts w:ascii="Wingdings" w:hAnsi="Wingdings" w:hint="default"/>
+        <w:sz w:val="20"/>
+      </w:rPr>
+    </w:lvl>
+    <w:lvl w:ilvl="6" w:tentative="1">
+      <w:start w:val="1"/>
+      <w:numFmt w:val="bullet"/>
+      <w:lvlText w:val=""/>
+      <w:lvlJc w:val="left"/>
+      <w:pPr>
+        <w:tabs>
+          <w:tab w:val="num" w:pos="5040"/>
+        </w:tabs>
+        <w:ind w:left="5040" w:hanging="360"/>
+      </w:pPr>
+      <w:rPr>
+        <w:rFonts w:ascii="Wingdings" w:hAnsi="Wingdings" w:hint="default"/>
+        <w:sz w:val="20"/>
+      </w:rPr>
+    </w:lvl>
+    <w:lvl w:ilvl="7" w:tentative="1">
+      <w:start w:val="1"/>
+      <w:numFmt w:val="bullet"/>
+      <w:lvlText w:val=""/>
+      <w:lvlJc w:val="left"/>
+      <w:pPr>
+        <w:tabs>
+          <w:tab w:val="num" w:pos="5760"/>
+        </w:tabs>
+        <w:ind w:left="5760" w:hanging="360"/>
+      </w:pPr>
+      <w:rPr>
+        <w:rFonts w:ascii="Wingdings" w:hAnsi="Wingdings" w:hint="default"/>
+        <w:sz w:val="20"/>
+      </w:rPr>
+    </w:lvl>
+    <w:lvl w:ilvl="8" w:tentative="1">
+      <w:start w:val="1"/>
+      <w:numFmt w:val="bullet"/>
+      <w:lvlText w:val=""/>
+      <w:lvlJc w:val="left"/>
+      <w:pPr>
+        <w:tabs>
+          <w:tab w:val="num" w:pos="6480"/>
+        </w:tabs>
+        <w:ind w:left="6480" w:hanging="360"/>
+      </w:pPr>
+      <w:rPr>
+        <w:rFonts w:ascii="Wingdings" w:hAnsi="Wingdings" w:hint="default"/>
+        <w:sz w:val="20"/>
+      </w:rPr>
+    </w:lvl>
+  </w:abstractNum>
+  <w:abstractNum w:abstractNumId="7" w15:restartNumberingAfterBreak="0">
     <w:nsid w:val="6B0F7786"/>
     <w:multiLevelType w:val="multilevel"/>
     <w:tmpl w:val="21DC7ADE"/>
@@ -2189,6 +2388,9 @@
     <w:abstractNumId w:val="2"/>
   </w:num>
   <w:num w:numId="7">
+    <w:abstractNumId w:val="7"/>
+  </w:num>
+  <w:num w:numId="8">
     <w:abstractNumId w:val="6"/>
   </w:num>
 </w:numbering>

</xml_diff>